<commit_message>
optimize the admin dashboard data load
</commit_message>
<xml_diff>
--- a/TWC Observations.docx
+++ b/TWC Observations.docx
@@ -61,6 +61,127 @@
       <w:proofErr w:type="spellEnd"/>
       <w:r>
         <w:t xml:space="preserve"> is set to true during the creation of the cookie. It was set to make it more secure.</w:t>
+      </w:r>
+    </w:p>
+    <w:p/>
+    <w:p>
+      <w:pPr>
+        <w:rPr>
+          <w:b/>
+          <w:bCs/>
+        </w:rPr>
+      </w:pPr>
+      <w:r>
+        <w:rPr>
+          <w:b/>
+          <w:bCs/>
+        </w:rPr>
+        <w:t>Command to download the images from the Instagram profile:</w:t>
+      </w:r>
+      <w:r>
+        <w:rPr>
+          <w:b/>
+          <w:bCs/>
+        </w:rPr>
+        <w:br/>
+      </w:r>
+    </w:p>
+    <w:p>
+      <w:r>
+        <w:t xml:space="preserve">python -m </w:t>
+      </w:r>
+      <w:proofErr w:type="spellStart"/>
+      <w:r>
+        <w:t>instaloader</w:t>
+      </w:r>
+      <w:proofErr w:type="spellEnd"/>
+      <w:r>
+        <w:t xml:space="preserve"> --no-videos --no-video-thumbnails --no-metadata-</w:t>
+      </w:r>
+      <w:proofErr w:type="spellStart"/>
+      <w:r>
+        <w:t>json</w:t>
+      </w:r>
+      <w:proofErr w:type="spellEnd"/>
+      <w:r>
+        <w:t xml:space="preserve"> --post-filter="</w:t>
+      </w:r>
+      <w:proofErr w:type="spellStart"/>
+      <w:r>
+        <w:t>date_utc</w:t>
+      </w:r>
+      <w:proofErr w:type="spellEnd"/>
+      <w:r>
+        <w:t xml:space="preserve"> &gt;= </w:t>
+      </w:r>
+      <w:proofErr w:type="gramStart"/>
+      <w:r>
+        <w:t>datetime(</w:t>
+      </w:r>
+      <w:proofErr w:type="gramEnd"/>
+      <w:r>
+        <w:t xml:space="preserve">2025, 1, 1) and </w:t>
+      </w:r>
+      <w:proofErr w:type="spellStart"/>
+      <w:r>
+        <w:t>date_utc</w:t>
+      </w:r>
+      <w:proofErr w:type="spellEnd"/>
+      <w:r>
+        <w:t xml:space="preserve"> &lt;= </w:t>
+      </w:r>
+      <w:proofErr w:type="gramStart"/>
+      <w:r>
+        <w:t>datetime(</w:t>
+      </w:r>
+      <w:proofErr w:type="gramEnd"/>
+      <w:r>
+        <w:t xml:space="preserve">2025, 7, 31)" </w:t>
+      </w:r>
+      <w:proofErr w:type="spellStart"/>
+      <w:r>
+        <w:t>thewhiskcorner</w:t>
+      </w:r>
+      <w:proofErr w:type="spellEnd"/>
+    </w:p>
+    <w:p/>
+    <w:p>
+      <w:r>
+        <w:drawing>
+          <wp:inline distT="0" distB="0" distL="0" distR="0" wp14:anchorId="65EE4B6C" wp14:editId="03BCDAE2">
+            <wp:extent cx="5943600" cy="1402715"/>
+            <wp:effectExtent l="0" t="0" r="0" b="6985"/>
+            <wp:docPr id="704855747" name="Picture 1"/>
+            <wp:cNvGraphicFramePr>
+              <a:graphicFrameLocks xmlns:a="http://schemas.openxmlformats.org/drawingml/2006/main" noChangeAspect="1"/>
+            </wp:cNvGraphicFramePr>
+            <a:graphic xmlns:a="http://schemas.openxmlformats.org/drawingml/2006/main">
+              <a:graphicData uri="http://schemas.openxmlformats.org/drawingml/2006/picture">
+                <pic:pic xmlns:pic="http://schemas.openxmlformats.org/drawingml/2006/picture">
+                  <pic:nvPicPr>
+                    <pic:cNvPr id="704855747" name=""/>
+                    <pic:cNvPicPr/>
+                  </pic:nvPicPr>
+                  <pic:blipFill>
+                    <a:blip r:embed="rId5"/>
+                    <a:stretch>
+                      <a:fillRect/>
+                    </a:stretch>
+                  </pic:blipFill>
+                  <pic:spPr>
+                    <a:xfrm>
+                      <a:off x="0" y="0"/>
+                      <a:ext cx="5943600" cy="1402715"/>
+                    </a:xfrm>
+                    <a:prstGeom prst="rect">
+                      <a:avLst/>
+                    </a:prstGeom>
+                  </pic:spPr>
+                </pic:pic>
+              </a:graphicData>
+            </a:graphic>
+          </wp:inline>
+        </w:drawing>
       </w:r>
     </w:p>
     <w:sectPr>

</xml_diff>

<commit_message>
open graph tags fix
</commit_message>
<xml_diff>
--- a/TWC Observations.docx
+++ b/TWC Observations.docx
@@ -30,10 +30,12 @@
       <w:r>
         <w:t xml:space="preserve"> </w:t>
       </w:r>
+      <w:proofErr w:type="spellStart"/>
       <w:proofErr w:type="gramStart"/>
       <w:r>
         <w:t>its</w:t>
       </w:r>
+      <w:proofErr w:type="spellEnd"/>
       <w:proofErr w:type="gramEnd"/>
       <w:r>
         <w:t xml:space="preserve"> better to reinitialize the session value right in the server(</w:t>
@@ -147,6 +149,9 @@
     <w:p/>
     <w:p>
       <w:r>
+        <w:rPr>
+          <w:noProof/>
+        </w:rPr>
         <w:drawing>
           <wp:inline distT="0" distB="0" distL="0" distR="0" wp14:anchorId="65EE4B6C" wp14:editId="03BCDAE2">
             <wp:extent cx="5943600" cy="1402715"/>
@@ -182,6 +187,378 @@
             </a:graphic>
           </wp:inline>
         </w:drawing>
+      </w:r>
+    </w:p>
+    <w:p/>
+    <w:p>
+      <w:pPr>
+        <w:rPr>
+          <w:b/>
+          <w:bCs/>
+        </w:rPr>
+      </w:pPr>
+      <w:r>
+        <w:rPr>
+          <w:b/>
+          <w:bCs/>
+        </w:rPr>
+        <w:t xml:space="preserve">Command to run the seeding file with the help of </w:t>
+      </w:r>
+      <w:proofErr w:type="spellStart"/>
+      <w:proofErr w:type="gramStart"/>
+      <w:r>
+        <w:rPr>
+          <w:b/>
+          <w:bCs/>
+        </w:rPr>
+        <w:t>seed.json</w:t>
+      </w:r>
+      <w:proofErr w:type="spellEnd"/>
+      <w:proofErr w:type="gramEnd"/>
+      <w:r>
+        <w:rPr>
+          <w:b/>
+          <w:bCs/>
+        </w:rPr>
+        <w:t xml:space="preserve"> document – </w:t>
+      </w:r>
+      <w:proofErr w:type="spellStart"/>
+      <w:r>
+        <w:rPr>
+          <w:b/>
+          <w:bCs/>
+        </w:rPr>
+        <w:t>npx</w:t>
+      </w:r>
+      <w:proofErr w:type="spellEnd"/>
+      <w:r>
+        <w:rPr>
+          <w:b/>
+          <w:bCs/>
+        </w:rPr>
+        <w:t xml:space="preserve"> </w:t>
+      </w:r>
+      <w:proofErr w:type="spellStart"/>
+      <w:r>
+        <w:rPr>
+          <w:b/>
+          <w:bCs/>
+        </w:rPr>
+        <w:t>tsx</w:t>
+      </w:r>
+      <w:proofErr w:type="spellEnd"/>
+      <w:r>
+        <w:rPr>
+          <w:b/>
+          <w:bCs/>
+        </w:rPr>
+        <w:t xml:space="preserve"> seed-db.js</w:t>
+      </w:r>
+    </w:p>
+    <w:p>
+      <w:r>
+        <w:drawing>
+          <wp:inline distT="0" distB="0" distL="0" distR="0" wp14:anchorId="704A7E8F" wp14:editId="0C36CB2C">
+            <wp:extent cx="5943600" cy="919480"/>
+            <wp:effectExtent l="0" t="0" r="0" b="0"/>
+            <wp:docPr id="331287080" name="Picture 1"/>
+            <wp:cNvGraphicFramePr>
+              <a:graphicFrameLocks xmlns:a="http://schemas.openxmlformats.org/drawingml/2006/main" noChangeAspect="1"/>
+            </wp:cNvGraphicFramePr>
+            <a:graphic xmlns:a="http://schemas.openxmlformats.org/drawingml/2006/main">
+              <a:graphicData uri="http://schemas.openxmlformats.org/drawingml/2006/picture">
+                <pic:pic xmlns:pic="http://schemas.openxmlformats.org/drawingml/2006/picture">
+                  <pic:nvPicPr>
+                    <pic:cNvPr id="331287080" name=""/>
+                    <pic:cNvPicPr/>
+                  </pic:nvPicPr>
+                  <pic:blipFill>
+                    <a:blip r:embed="rId6"/>
+                    <a:stretch>
+                      <a:fillRect/>
+                    </a:stretch>
+                  </pic:blipFill>
+                  <pic:spPr>
+                    <a:xfrm>
+                      <a:off x="0" y="0"/>
+                      <a:ext cx="5943600" cy="919480"/>
+                    </a:xfrm>
+                    <a:prstGeom prst="rect">
+                      <a:avLst/>
+                    </a:prstGeom>
+                  </pic:spPr>
+                </pic:pic>
+              </a:graphicData>
+            </a:graphic>
+          </wp:inline>
+        </w:drawing>
+      </w:r>
+    </w:p>
+    <w:p/>
+    <w:p>
+      <w:pPr>
+        <w:rPr>
+          <w:b/>
+          <w:bCs/>
+        </w:rPr>
+      </w:pPr>
+      <w:r>
+        <w:rPr>
+          <w:b/>
+          <w:bCs/>
+        </w:rPr>
+        <w:t>Use whisk AI to generate the image using the following prompt:</w:t>
+      </w:r>
+    </w:p>
+    <w:p>
+      <w:r>
+        <w:t>OBJECTIVE:</w:t>
+      </w:r>
+    </w:p>
+    <w:p>
+      <w:r>
+        <w:lastRenderedPageBreak/>
+        <w:t xml:space="preserve">Generate a luxurious, high-resolution product image optimized for a bakery website hero banner (2.09 aspect ratio). This image is part of a 5-image carousel, so visual consistency across all outputs is critical. Keep all original label details sharp and readable. </w:t>
+      </w:r>
+    </w:p>
+    <w:p/>
+    <w:p>
+      <w:r>
+        <w:t>COMPOSITION &amp; FRAMING:</w:t>
+      </w:r>
+    </w:p>
+    <w:p/>
+    <w:p>
+      <w:r>
+        <w:t>Final aspect ratio: 2.09 (banner format)</w:t>
+      </w:r>
+    </w:p>
+    <w:p>
+      <w:r>
+        <w:t>Position the cake on the right third of the frame, leaving generous negative space on the left for text overlay</w:t>
+      </w:r>
+    </w:p>
+    <w:p>
+      <w:r>
+        <w:t>Maintain the same camera angle, distance, and perspective across all 5 cake variations.</w:t>
+      </w:r>
+    </w:p>
+    <w:p/>
+    <w:p>
+      <w:r>
+        <w:t>CAKE PRESENTATION:</w:t>
+      </w:r>
+    </w:p>
+    <w:p/>
+    <w:p>
+      <w:r>
+        <w:t xml:space="preserve">Place cake on top an elegant white marble </w:t>
+      </w:r>
+      <w:proofErr w:type="gramStart"/>
+      <w:r>
+        <w:t>cake stand</w:t>
+      </w:r>
+      <w:proofErr w:type="gramEnd"/>
+      <w:r>
+        <w:t xml:space="preserve"> with a neck</w:t>
+      </w:r>
+    </w:p>
+    <w:p>
+      <w:r>
+        <w:t xml:space="preserve">Position the stand on a wide, smooth pearl white table which should be wide enough to cover the entire photo frame. Only </w:t>
+      </w:r>
+      <w:proofErr w:type="gramStart"/>
+      <w:r>
+        <w:t>table top</w:t>
+      </w:r>
+      <w:proofErr w:type="gramEnd"/>
+      <w:r>
+        <w:t xml:space="preserve"> should be visible and not the table legs. </w:t>
+      </w:r>
+    </w:p>
+    <w:p>
+      <w:r>
+        <w:t>Preserve all original label details - keep text sharp, crisp, and fully readable</w:t>
+      </w:r>
+    </w:p>
+    <w:p>
+      <w:r>
+        <w:t>Enhance resolution for professional sharpness without losing detail</w:t>
+      </w:r>
+    </w:p>
+    <w:p/>
+    <w:p>
+      <w:r>
+        <w:t>STYLING &amp; PROPS:</w:t>
+      </w:r>
+    </w:p>
+    <w:p/>
+    <w:p>
+      <w:r>
+        <w:t>Scatter delicate flowers (roses, peonies, or similar luxury florals) on a soft linen or silk blanket draped naturally across the entire table</w:t>
+      </w:r>
+    </w:p>
+    <w:p>
+      <w:r>
+        <w:t>Flowers should frame the cake subtly - use good number of flowers but avoid overcrowding.</w:t>
+      </w:r>
+    </w:p>
+    <w:p>
+      <w:r>
+        <w:t>Use the same floral arrangement style and placement pattern for all 5 images to maintain carousel consistency</w:t>
+      </w:r>
+    </w:p>
+    <w:p>
+      <w:r>
+        <w:t>Props should feel organic, not staged - mimic editorial bakery photography</w:t>
+      </w:r>
+    </w:p>
+    <w:p/>
+    <w:p>
+      <w:r>
+        <w:t>BACKGROUND DESIGN:</w:t>
+      </w:r>
+    </w:p>
+    <w:p/>
+    <w:p>
+      <w:r>
+        <w:t>Modern, simple, geometric boxy/paneled wall design</w:t>
+      </w:r>
+    </w:p>
+    <w:p>
+      <w:r>
+        <w:t xml:space="preserve">Color palette: Soft blush </w:t>
+      </w:r>
+      <w:proofErr w:type="gramStart"/>
+      <w:r>
+        <w:t>pink (#</w:t>
+      </w:r>
+      <w:proofErr w:type="gramEnd"/>
+      <w:r>
+        <w:t>f199b3)</w:t>
+      </w:r>
+    </w:p>
+    <w:p>
+      <w:r>
+        <w:t>Background pattern must be perfectly symmetrical and consistent across all 5 carousel images</w:t>
+      </w:r>
+    </w:p>
+    <w:p>
+      <w:r>
+        <w:t>Maintain the same lighting setup and wall design for visual cohesion</w:t>
+      </w:r>
+    </w:p>
+    <w:p/>
+    <w:p>
+      <w:r>
+        <w:t>LIGHTING &amp; ATMOSPHERE:</w:t>
+      </w:r>
+    </w:p>
+    <w:p/>
+    <w:p>
+      <w:r>
+        <w:t>Soft, diffused natural bright lighting from the left side (to match right-positioned cake)</w:t>
+      </w:r>
+    </w:p>
+    <w:p>
+      <w:r>
+        <w:t>Gentle shadows that add depth without being harsh</w:t>
+      </w:r>
+    </w:p>
+    <w:p>
+      <w:r>
+        <w:t>Match the original photo's lighting quality - warm, inviting, professional</w:t>
+      </w:r>
+    </w:p>
+    <w:p>
+      <w:r>
+        <w:t>Consistent color temperature across all images (slightly warm, around 5500K)</w:t>
+      </w:r>
+    </w:p>
+    <w:p/>
+    <w:p>
+      <w:r>
+        <w:t>TECHNICAL REQUIREMENTS:</w:t>
+      </w:r>
+    </w:p>
+    <w:p/>
+    <w:p>
+      <w:r>
+        <w:t>Use generative fill to seamlessly expand canvas to 23:9 while maintaining photographic realism</w:t>
+      </w:r>
+    </w:p>
+    <w:p>
+      <w:r>
+        <w:t>Blend expanded areas perfectly with original image lighting, shadows, texture, and depth of field</w:t>
+      </w:r>
+    </w:p>
+    <w:p>
+      <w:r>
+        <w:t>Upscale to high resolution (minimum 3840x1500px) for crisp web display</w:t>
+      </w:r>
+    </w:p>
+    <w:p>
+      <w:r>
+        <w:t>Ensure consistency in grain, sharpness, and post-processing style across all 5 variations</w:t>
+      </w:r>
+    </w:p>
+    <w:p/>
+    <w:p>
+      <w:r>
+        <w:t>BRAND AESTHETIC:</w:t>
+      </w:r>
+    </w:p>
+    <w:p/>
+    <w:p>
+      <w:r>
+        <w:lastRenderedPageBreak/>
+        <w:t>Elegant, luxurious, modern minimalist</w:t>
+      </w:r>
+    </w:p>
+    <w:p>
+      <w:r>
+        <w:t>Think high-end bakery brands: clean, sophisticated, Instagram-worthy</w:t>
+      </w:r>
+    </w:p>
+    <w:p>
+      <w:r>
+        <w:t>Evoke feelings of celebration, indulgence, and quality craftsmanship</w:t>
+      </w:r>
+      <w:r>
+        <w:t xml:space="preserve"> </w:t>
+      </w:r>
+    </w:p>
+    <w:p/>
+    <w:p>
+      <w:pPr>
+        <w:rPr>
+          <w:b/>
+          <w:bCs/>
+        </w:rPr>
+      </w:pPr>
+      <w:r>
+        <w:rPr>
+          <w:b/>
+          <w:bCs/>
+        </w:rPr>
+        <w:t xml:space="preserve">Then use Google Photos to do the editing and </w:t>
+      </w:r>
+      <w:hyperlink r:id="rId7" w:history="1">
+        <w:r>
+          <w:rPr>
+            <w:rStyle w:val="Hyperlink"/>
+            <w:b/>
+            <w:bCs/>
+          </w:rPr>
+          <w:t>https://dgb.lol/</w:t>
+        </w:r>
+      </w:hyperlink>
+      <w:r>
+        <w:rPr>
+          <w:b/>
+          <w:bCs/>
+        </w:rPr>
+        <w:t xml:space="preserve"> to enhance the image.</w:t>
       </w:r>
     </w:p>
     <w:sectPr>
@@ -1232,6 +1609,29 @@
       <w:spacing w:val="5"/>
     </w:rPr>
   </w:style>
+  <w:style w:type="character" w:styleId="Hyperlink">
+    <w:name w:val="Hyperlink"/>
+    <w:basedOn w:val="DefaultParagraphFont"/>
+    <w:uiPriority w:val="99"/>
+    <w:unhideWhenUsed/>
+    <w:rsid w:val="008E53AC"/>
+    <w:rPr>
+      <w:color w:val="467886" w:themeColor="hyperlink"/>
+      <w:u w:val="single"/>
+    </w:rPr>
+  </w:style>
+  <w:style w:type="character" w:styleId="UnresolvedMention">
+    <w:name w:val="Unresolved Mention"/>
+    <w:basedOn w:val="DefaultParagraphFont"/>
+    <w:uiPriority w:val="99"/>
+    <w:semiHidden/>
+    <w:unhideWhenUsed/>
+    <w:rsid w:val="008E53AC"/>
+    <w:rPr>
+      <w:color w:val="605E5C"/>
+      <w:shd w:val="clear" w:color="auto" w:fill="E1DFDD"/>
+    </w:rPr>
+  </w:style>
 </w:styles>
 </file>
 

</xml_diff>